<commit_message>
Adding TODO's to Word
</commit_message>
<xml_diff>
--- a/2Ue_PGTL_Kontoverwaltung_.docx
+++ b/2Ue_PGTL_Kontoverwaltung_.docx
@@ -96,7 +96,15 @@
         </w:numPr>
       </w:pPr>
       <w:r>
-        <w:t>einzahlen(), abheben(), kontoauszug()</w:t>
+        <w:t xml:space="preserve">einzahlen(), abheben(), </w:t>
+      </w:r>
+      <w:proofErr w:type="spellStart"/>
+      <w:r>
+        <w:t>kontoauszug</w:t>
+      </w:r>
+      <w:proofErr w:type="spellEnd"/>
+      <w:r>
+        <w:t>()</w:t>
       </w:r>
     </w:p>
     <w:p/>
@@ -287,7 +295,7 @@
         <w:t>Einzahlen</w:t>
       </w:r>
       <w:r>
-        <w:t xml:space="preserve"> – kein Kreditkonto</w:t>
+        <w:t xml:space="preserve"> </w:t>
       </w:r>
     </w:p>
     <w:p>
@@ -327,6 +335,63 @@
       </w:pPr>
       <w:r>
         <w:t>(überweisen)</w:t>
+      </w:r>
+    </w:p>
+    <w:p/>
+    <w:p>
+      <w:pPr>
+        <w:ind w:left="360"/>
+      </w:pPr>
+      <w:r>
+        <w:t xml:space="preserve">TODO: </w:t>
+      </w:r>
+    </w:p>
+    <w:p>
+      <w:pPr>
+        <w:pStyle w:val="ListParagraph"/>
+        <w:numPr>
+          <w:ilvl w:val="0"/>
+          <w:numId w:val="11"/>
+        </w:numPr>
+      </w:pPr>
+      <w:r>
+        <w:t>Kein Abheben bei Kreditkonto</w:t>
+      </w:r>
+    </w:p>
+    <w:p>
+      <w:pPr>
+        <w:pStyle w:val="ListParagraph"/>
+        <w:numPr>
+          <w:ilvl w:val="0"/>
+          <w:numId w:val="11"/>
+        </w:numPr>
+      </w:pPr>
+      <w:r>
+        <w:t>(überweise</w:t>
+      </w:r>
+      <w:r>
+        <w:t>n</w:t>
+      </w:r>
+      <w:r>
+        <w:t>)</w:t>
+      </w:r>
+    </w:p>
+    <w:p>
+      <w:pPr>
+        <w:pStyle w:val="ListParagraph"/>
+        <w:numPr>
+          <w:ilvl w:val="0"/>
+          <w:numId w:val="11"/>
+        </w:numPr>
+      </w:pPr>
+      <w:r>
+        <w:t xml:space="preserve">Kontostand ist beim </w:t>
+      </w:r>
+      <w:r>
+        <w:t>Erstellen</w:t>
+      </w:r>
+      <w:r>
+        <w:t xml:space="preserve"> immer 0</w:t>
       </w:r>
     </w:p>
     <w:p/>
@@ -422,12 +487,14 @@
               <w:rFonts w:cs="Arial"/>
             </w:rPr>
           </w:pPr>
+          <w:proofErr w:type="spellStart"/>
           <w:r>
             <w:rPr>
               <w:rFonts w:cs="Arial"/>
             </w:rPr>
             <w:t>Laboratoriumsübungen</w:t>
           </w:r>
+          <w:proofErr w:type="spellEnd"/>
         </w:p>
       </w:tc>
     </w:tr>
@@ -656,7 +723,7 @@
                     <v:stroke joinstyle="miter"/>
                     <v:path gradientshapeok="t" o:connecttype="rect"/>
                   </v:shapetype>
-                  <v:shape id="Textfeld 1" o:spid="_x0000_s1026" type="#_x0000_t202" style="position:absolute;left:0;text-align:left;margin-left:-.45pt;margin-top:.7pt;width:148.35pt;height:44.45pt;z-index:251659264;visibility:visible;mso-wrap-style:none;mso-width-percent:0;mso-height-percent:0;mso-wrap-distance-left:9pt;mso-wrap-distance-top:0;mso-wrap-distance-right:9pt;mso-wrap-distance-bottom:0;mso-position-horizontal:absolute;mso-position-horizontal-relative:text;mso-position-vertical:absolute;mso-position-vertical-relative:text;mso-width-percent:0;mso-height-percent:0;mso-width-relative:margin;mso-height-relative:margin;v-text-anchor:top" o:gfxdata="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" filled="f" stroked="f">
+                  <v:shape id="Textfeld 1" o:spid="_x0000_s1026" type="#_x0000_t202" style="position:absolute;left:0;text-align:left;margin-left:-.45pt;margin-top:.7pt;width:148.35pt;height:44.45pt;z-index:251659264;visibility:visible;mso-wrap-style:none;mso-width-percent:0;mso-height-percent:0;mso-wrap-distance-left:9pt;mso-wrap-distance-top:0;mso-wrap-distance-right:9pt;mso-wrap-distance-bottom:0;mso-position-horizontal:absolute;mso-position-horizontal-relative:text;mso-position-vertical:absolute;mso-position-vertical-relative:text;mso-width-percent:0;mso-height-percent:0;mso-width-relative:margin;mso-height-relative:margin;v-text-anchor:top" o:gfxdata="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" filled="f" stroked="f">
                     <v:textbox style="mso-fit-shape-to-text:t">
                       <w:txbxContent>
                         <w:p>
@@ -928,7 +995,7 @@
               <w:sz w:val="22"/>
               <w:szCs w:val="22"/>
             </w:rPr>
-            <w:t>14.09.2023</w:t>
+            <w:t>18.09.2023</w:t>
           </w:r>
           <w:r>
             <w:rPr>
@@ -1422,6 +1489,119 @@
     </w:lvl>
   </w:abstractNum>
   <w:abstractNum w:abstractNumId="3" w15:restartNumberingAfterBreak="0">
+    <w:nsid w:val="45B60AE4"/>
+    <w:multiLevelType w:val="hybridMultilevel"/>
+    <w:tmpl w:val="0CF80BB6"/>
+    <w:lvl w:ilvl="0" w:tplc="0C070001">
+      <w:start w:val="1"/>
+      <w:numFmt w:val="bullet"/>
+      <w:lvlText w:val=""/>
+      <w:lvlJc w:val="left"/>
+      <w:pPr>
+        <w:ind w:left="1068" w:hanging="360"/>
+      </w:pPr>
+      <w:rPr>
+        <w:rFonts w:ascii="Symbol" w:hAnsi="Symbol" w:hint="default"/>
+      </w:rPr>
+    </w:lvl>
+    <w:lvl w:ilvl="1" w:tplc="0C070003" w:tentative="1">
+      <w:start w:val="1"/>
+      <w:numFmt w:val="bullet"/>
+      <w:lvlText w:val="o"/>
+      <w:lvlJc w:val="left"/>
+      <w:pPr>
+        <w:ind w:left="1788" w:hanging="360"/>
+      </w:pPr>
+      <w:rPr>
+        <w:rFonts w:ascii="Courier New" w:hAnsi="Courier New" w:cs="Courier New" w:hint="default"/>
+      </w:rPr>
+    </w:lvl>
+    <w:lvl w:ilvl="2" w:tplc="0C070005" w:tentative="1">
+      <w:start w:val="1"/>
+      <w:numFmt w:val="bullet"/>
+      <w:lvlText w:val=""/>
+      <w:lvlJc w:val="left"/>
+      <w:pPr>
+        <w:ind w:left="2508" w:hanging="360"/>
+      </w:pPr>
+      <w:rPr>
+        <w:rFonts w:ascii="Wingdings" w:hAnsi="Wingdings" w:hint="default"/>
+      </w:rPr>
+    </w:lvl>
+    <w:lvl w:ilvl="3" w:tplc="0C070001" w:tentative="1">
+      <w:start w:val="1"/>
+      <w:numFmt w:val="bullet"/>
+      <w:lvlText w:val=""/>
+      <w:lvlJc w:val="left"/>
+      <w:pPr>
+        <w:ind w:left="3228" w:hanging="360"/>
+      </w:pPr>
+      <w:rPr>
+        <w:rFonts w:ascii="Symbol" w:hAnsi="Symbol" w:hint="default"/>
+      </w:rPr>
+    </w:lvl>
+    <w:lvl w:ilvl="4" w:tplc="0C070003" w:tentative="1">
+      <w:start w:val="1"/>
+      <w:numFmt w:val="bullet"/>
+      <w:lvlText w:val="o"/>
+      <w:lvlJc w:val="left"/>
+      <w:pPr>
+        <w:ind w:left="3948" w:hanging="360"/>
+      </w:pPr>
+      <w:rPr>
+        <w:rFonts w:ascii="Courier New" w:hAnsi="Courier New" w:cs="Courier New" w:hint="default"/>
+      </w:rPr>
+    </w:lvl>
+    <w:lvl w:ilvl="5" w:tplc="0C070005" w:tentative="1">
+      <w:start w:val="1"/>
+      <w:numFmt w:val="bullet"/>
+      <w:lvlText w:val=""/>
+      <w:lvlJc w:val="left"/>
+      <w:pPr>
+        <w:ind w:left="4668" w:hanging="360"/>
+      </w:pPr>
+      <w:rPr>
+        <w:rFonts w:ascii="Wingdings" w:hAnsi="Wingdings" w:hint="default"/>
+      </w:rPr>
+    </w:lvl>
+    <w:lvl w:ilvl="6" w:tplc="0C070001" w:tentative="1">
+      <w:start w:val="1"/>
+      <w:numFmt w:val="bullet"/>
+      <w:lvlText w:val=""/>
+      <w:lvlJc w:val="left"/>
+      <w:pPr>
+        <w:ind w:left="5388" w:hanging="360"/>
+      </w:pPr>
+      <w:rPr>
+        <w:rFonts w:ascii="Symbol" w:hAnsi="Symbol" w:hint="default"/>
+      </w:rPr>
+    </w:lvl>
+    <w:lvl w:ilvl="7" w:tplc="0C070003" w:tentative="1">
+      <w:start w:val="1"/>
+      <w:numFmt w:val="bullet"/>
+      <w:lvlText w:val="o"/>
+      <w:lvlJc w:val="left"/>
+      <w:pPr>
+        <w:ind w:left="6108" w:hanging="360"/>
+      </w:pPr>
+      <w:rPr>
+        <w:rFonts w:ascii="Courier New" w:hAnsi="Courier New" w:cs="Courier New" w:hint="default"/>
+      </w:rPr>
+    </w:lvl>
+    <w:lvl w:ilvl="8" w:tplc="0C070005" w:tentative="1">
+      <w:start w:val="1"/>
+      <w:numFmt w:val="bullet"/>
+      <w:lvlText w:val=""/>
+      <w:lvlJc w:val="left"/>
+      <w:pPr>
+        <w:ind w:left="6828" w:hanging="360"/>
+      </w:pPr>
+      <w:rPr>
+        <w:rFonts w:ascii="Wingdings" w:hAnsi="Wingdings" w:hint="default"/>
+      </w:rPr>
+    </w:lvl>
+  </w:abstractNum>
+  <w:abstractNum w:abstractNumId="4" w15:restartNumberingAfterBreak="0">
     <w:nsid w:val="49A33E31"/>
     <w:multiLevelType w:val="hybridMultilevel"/>
     <w:tmpl w:val="2716D8DC"/>
@@ -1534,7 +1714,7 @@
       </w:rPr>
     </w:lvl>
   </w:abstractNum>
-  <w:abstractNum w:abstractNumId="4" w15:restartNumberingAfterBreak="0">
+  <w:abstractNum w:abstractNumId="5" w15:restartNumberingAfterBreak="0">
     <w:nsid w:val="4A1F3E6C"/>
     <w:multiLevelType w:val="hybridMultilevel"/>
     <w:tmpl w:val="F1D2B034"/>
@@ -1674,7 +1854,7 @@
       </w:rPr>
     </w:lvl>
   </w:abstractNum>
-  <w:abstractNum w:abstractNumId="5" w15:restartNumberingAfterBreak="0">
+  <w:abstractNum w:abstractNumId="6" w15:restartNumberingAfterBreak="0">
     <w:nsid w:val="5DFB3546"/>
     <w:multiLevelType w:val="hybridMultilevel"/>
     <w:tmpl w:val="DB92186C"/>
@@ -1787,7 +1967,7 @@
       </w:rPr>
     </w:lvl>
   </w:abstractNum>
-  <w:abstractNum w:abstractNumId="6" w15:restartNumberingAfterBreak="0">
+  <w:abstractNum w:abstractNumId="7" w15:restartNumberingAfterBreak="0">
     <w:nsid w:val="64695688"/>
     <w:multiLevelType w:val="hybridMultilevel"/>
     <w:tmpl w:val="9EB6204A"/>
@@ -1900,7 +2080,7 @@
       </w:rPr>
     </w:lvl>
   </w:abstractNum>
-  <w:abstractNum w:abstractNumId="7" w15:restartNumberingAfterBreak="0">
+  <w:abstractNum w:abstractNumId="8" w15:restartNumberingAfterBreak="0">
     <w:nsid w:val="6DE94316"/>
     <w:multiLevelType w:val="hybridMultilevel"/>
     <w:tmpl w:val="F65834CA"/>
@@ -1986,7 +2166,120 @@
       </w:pPr>
     </w:lvl>
   </w:abstractNum>
-  <w:abstractNum w:abstractNumId="8" w15:restartNumberingAfterBreak="0">
+  <w:abstractNum w:abstractNumId="9" w15:restartNumberingAfterBreak="0">
+    <w:nsid w:val="73CB7EB9"/>
+    <w:multiLevelType w:val="hybridMultilevel"/>
+    <w:tmpl w:val="A1F25B84"/>
+    <w:lvl w:ilvl="0" w:tplc="0C070001">
+      <w:start w:val="1"/>
+      <w:numFmt w:val="bullet"/>
+      <w:lvlText w:val=""/>
+      <w:lvlJc w:val="left"/>
+      <w:pPr>
+        <w:ind w:left="1080" w:hanging="360"/>
+      </w:pPr>
+      <w:rPr>
+        <w:rFonts w:ascii="Symbol" w:hAnsi="Symbol" w:hint="default"/>
+      </w:rPr>
+    </w:lvl>
+    <w:lvl w:ilvl="1" w:tplc="0C070003" w:tentative="1">
+      <w:start w:val="1"/>
+      <w:numFmt w:val="bullet"/>
+      <w:lvlText w:val="o"/>
+      <w:lvlJc w:val="left"/>
+      <w:pPr>
+        <w:ind w:left="1800" w:hanging="360"/>
+      </w:pPr>
+      <w:rPr>
+        <w:rFonts w:ascii="Courier New" w:hAnsi="Courier New" w:cs="Courier New" w:hint="default"/>
+      </w:rPr>
+    </w:lvl>
+    <w:lvl w:ilvl="2" w:tplc="0C070005" w:tentative="1">
+      <w:start w:val="1"/>
+      <w:numFmt w:val="bullet"/>
+      <w:lvlText w:val=""/>
+      <w:lvlJc w:val="left"/>
+      <w:pPr>
+        <w:ind w:left="2520" w:hanging="360"/>
+      </w:pPr>
+      <w:rPr>
+        <w:rFonts w:ascii="Wingdings" w:hAnsi="Wingdings" w:hint="default"/>
+      </w:rPr>
+    </w:lvl>
+    <w:lvl w:ilvl="3" w:tplc="0C070001" w:tentative="1">
+      <w:start w:val="1"/>
+      <w:numFmt w:val="bullet"/>
+      <w:lvlText w:val=""/>
+      <w:lvlJc w:val="left"/>
+      <w:pPr>
+        <w:ind w:left="3240" w:hanging="360"/>
+      </w:pPr>
+      <w:rPr>
+        <w:rFonts w:ascii="Symbol" w:hAnsi="Symbol" w:hint="default"/>
+      </w:rPr>
+    </w:lvl>
+    <w:lvl w:ilvl="4" w:tplc="0C070003" w:tentative="1">
+      <w:start w:val="1"/>
+      <w:numFmt w:val="bullet"/>
+      <w:lvlText w:val="o"/>
+      <w:lvlJc w:val="left"/>
+      <w:pPr>
+        <w:ind w:left="3960" w:hanging="360"/>
+      </w:pPr>
+      <w:rPr>
+        <w:rFonts w:ascii="Courier New" w:hAnsi="Courier New" w:cs="Courier New" w:hint="default"/>
+      </w:rPr>
+    </w:lvl>
+    <w:lvl w:ilvl="5" w:tplc="0C070005" w:tentative="1">
+      <w:start w:val="1"/>
+      <w:numFmt w:val="bullet"/>
+      <w:lvlText w:val=""/>
+      <w:lvlJc w:val="left"/>
+      <w:pPr>
+        <w:ind w:left="4680" w:hanging="360"/>
+      </w:pPr>
+      <w:rPr>
+        <w:rFonts w:ascii="Wingdings" w:hAnsi="Wingdings" w:hint="default"/>
+      </w:rPr>
+    </w:lvl>
+    <w:lvl w:ilvl="6" w:tplc="0C070001" w:tentative="1">
+      <w:start w:val="1"/>
+      <w:numFmt w:val="bullet"/>
+      <w:lvlText w:val=""/>
+      <w:lvlJc w:val="left"/>
+      <w:pPr>
+        <w:ind w:left="5400" w:hanging="360"/>
+      </w:pPr>
+      <w:rPr>
+        <w:rFonts w:ascii="Symbol" w:hAnsi="Symbol" w:hint="default"/>
+      </w:rPr>
+    </w:lvl>
+    <w:lvl w:ilvl="7" w:tplc="0C070003" w:tentative="1">
+      <w:start w:val="1"/>
+      <w:numFmt w:val="bullet"/>
+      <w:lvlText w:val="o"/>
+      <w:lvlJc w:val="left"/>
+      <w:pPr>
+        <w:ind w:left="6120" w:hanging="360"/>
+      </w:pPr>
+      <w:rPr>
+        <w:rFonts w:ascii="Courier New" w:hAnsi="Courier New" w:cs="Courier New" w:hint="default"/>
+      </w:rPr>
+    </w:lvl>
+    <w:lvl w:ilvl="8" w:tplc="0C070005" w:tentative="1">
+      <w:start w:val="1"/>
+      <w:numFmt w:val="bullet"/>
+      <w:lvlText w:val=""/>
+      <w:lvlJc w:val="left"/>
+      <w:pPr>
+        <w:ind w:left="6840" w:hanging="360"/>
+      </w:pPr>
+      <w:rPr>
+        <w:rFonts w:ascii="Wingdings" w:hAnsi="Wingdings" w:hint="default"/>
+      </w:rPr>
+    </w:lvl>
+  </w:abstractNum>
+  <w:abstractNum w:abstractNumId="10" w15:restartNumberingAfterBreak="0">
     <w:nsid w:val="76E16F2C"/>
     <w:multiLevelType w:val="hybridMultilevel"/>
     <w:tmpl w:val="6C06A98C"/>
@@ -2103,28 +2396,34 @@
     <w:abstractNumId w:val="1"/>
   </w:num>
   <w:num w:numId="2" w16cid:durableId="91975058">
-    <w:abstractNumId w:val="7"/>
+    <w:abstractNumId w:val="8"/>
   </w:num>
   <w:num w:numId="3" w16cid:durableId="25909581">
-    <w:abstractNumId w:val="6"/>
+    <w:abstractNumId w:val="7"/>
   </w:num>
   <w:num w:numId="4" w16cid:durableId="906066725">
     <w:abstractNumId w:val="0"/>
   </w:num>
   <w:num w:numId="5" w16cid:durableId="1731998091">
-    <w:abstractNumId w:val="8"/>
+    <w:abstractNumId w:val="10"/>
   </w:num>
   <w:num w:numId="6" w16cid:durableId="1415200672">
-    <w:abstractNumId w:val="5"/>
+    <w:abstractNumId w:val="6"/>
   </w:num>
   <w:num w:numId="7" w16cid:durableId="1093087450">
-    <w:abstractNumId w:val="3"/>
+    <w:abstractNumId w:val="4"/>
   </w:num>
   <w:num w:numId="8" w16cid:durableId="320617951">
     <w:abstractNumId w:val="2"/>
   </w:num>
   <w:num w:numId="9" w16cid:durableId="1467309736">
-    <w:abstractNumId w:val="4"/>
+    <w:abstractNumId w:val="5"/>
+  </w:num>
+  <w:num w:numId="10" w16cid:durableId="761686542">
+    <w:abstractNumId w:val="9"/>
+  </w:num>
+  <w:num w:numId="11" w16cid:durableId="1890605026">
+    <w:abstractNumId w:val="3"/>
   </w:num>
 </w:numbering>
 </file>

</xml_diff>

<commit_message>
fixing todo's - adding functionalities - exception handling
</commit_message>
<xml_diff>
--- a/2Ue_PGTL_Kontoverwaltung_.docx
+++ b/2Ue_PGTL_Kontoverwaltung_.docx
@@ -95,8 +95,13 @@
           <w:numId w:val="8"/>
         </w:numPr>
       </w:pPr>
-      <w:r>
-        <w:t xml:space="preserve">einzahlen(), abheben(), </w:t>
+      <w:proofErr w:type="gramStart"/>
+      <w:r>
+        <w:t>einzahlen(</w:t>
+      </w:r>
+      <w:proofErr w:type="gramEnd"/>
+      <w:r>
+        <w:t xml:space="preserve">), abheben(), </w:t>
       </w:r>
       <w:proofErr w:type="spellStart"/>
       <w:r>
@@ -353,8 +358,14 @@
           <w:ilvl w:val="0"/>
           <w:numId w:val="11"/>
         </w:numPr>
-      </w:pPr>
-      <w:r>
+        <w:rPr>
+          <w:color w:val="70AD47" w:themeColor="accent6"/>
+        </w:rPr>
+      </w:pPr>
+      <w:r>
+        <w:rPr>
+          <w:color w:val="70AD47" w:themeColor="accent6"/>
+        </w:rPr>
         <w:t>Kein Abheben bei Kreditkonto</w:t>
       </w:r>
     </w:p>
@@ -365,14 +376,26 @@
           <w:ilvl w:val="0"/>
           <w:numId w:val="11"/>
         </w:numPr>
-      </w:pPr>
-      <w:r>
+        <w:rPr>
+          <w:color w:val="70AD47" w:themeColor="accent6"/>
+        </w:rPr>
+      </w:pPr>
+      <w:r>
+        <w:rPr>
+          <w:color w:val="70AD47" w:themeColor="accent6"/>
+        </w:rPr>
         <w:t>(überweise</w:t>
       </w:r>
       <w:r>
+        <w:rPr>
+          <w:color w:val="70AD47" w:themeColor="accent6"/>
+        </w:rPr>
         <w:t>n</w:t>
       </w:r>
       <w:r>
+        <w:rPr>
+          <w:color w:val="70AD47" w:themeColor="accent6"/>
+        </w:rPr>
         <w:t>)</w:t>
       </w:r>
     </w:p>
@@ -385,19 +408,144 @@
         </w:numPr>
       </w:pPr>
       <w:r>
+        <w:rPr>
+          <w:color w:val="70AD47" w:themeColor="accent6"/>
+        </w:rPr>
         <w:t xml:space="preserve">Kontostand ist beim </w:t>
       </w:r>
       <w:r>
+        <w:rPr>
+          <w:color w:val="70AD47" w:themeColor="accent6"/>
+        </w:rPr>
         <w:t>Erstellen</w:t>
       </w:r>
       <w:r>
+        <w:rPr>
+          <w:color w:val="70AD47" w:themeColor="accent6"/>
+        </w:rPr>
         <w:t xml:space="preserve"> immer 0</w:t>
+      </w:r>
+    </w:p>
+    <w:p>
+      <w:pPr>
+        <w:pStyle w:val="ListParagraph"/>
+        <w:numPr>
+          <w:ilvl w:val="0"/>
+          <w:numId w:val="11"/>
+        </w:numPr>
+      </w:pPr>
+      <w:r>
+        <w:rPr>
+          <w:color w:val="70AD47" w:themeColor="accent6"/>
+        </w:rPr>
+        <w:t xml:space="preserve">Kontostand aus </w:t>
+      </w:r>
+      <w:proofErr w:type="spellStart"/>
+      <w:r>
+        <w:rPr>
+          <w:color w:val="70AD47" w:themeColor="accent6"/>
+        </w:rPr>
+        <w:t>abfrage</w:t>
+      </w:r>
+      <w:proofErr w:type="spellEnd"/>
+      <w:r>
+        <w:rPr>
+          <w:color w:val="70AD47" w:themeColor="accent6"/>
+        </w:rPr>
+        <w:t xml:space="preserve"> löschen</w:t>
+      </w:r>
+    </w:p>
+    <w:p>
+      <w:pPr>
+        <w:pStyle w:val="ListParagraph"/>
+        <w:numPr>
+          <w:ilvl w:val="0"/>
+          <w:numId w:val="11"/>
+        </w:numPr>
+        <w:rPr>
+          <w:color w:val="70AD47" w:themeColor="accent6"/>
+        </w:rPr>
+      </w:pPr>
+      <w:r>
+        <w:rPr>
+          <w:color w:val="70AD47" w:themeColor="accent6"/>
+        </w:rPr>
+        <w:t xml:space="preserve">Abfragen ob </w:t>
+      </w:r>
+      <w:proofErr w:type="gramStart"/>
+      <w:r>
+        <w:rPr>
+          <w:color w:val="70AD47" w:themeColor="accent6"/>
+        </w:rPr>
+        <w:t xml:space="preserve">genug  </w:t>
+      </w:r>
+      <w:proofErr w:type="spellStart"/>
+      <w:r>
+        <w:rPr>
+          <w:color w:val="70AD47" w:themeColor="accent6"/>
+        </w:rPr>
+        <w:t>geld</w:t>
+      </w:r>
+      <w:proofErr w:type="spellEnd"/>
+      <w:proofErr w:type="gramEnd"/>
+      <w:r>
+        <w:rPr>
+          <w:color w:val="70AD47" w:themeColor="accent6"/>
+        </w:rPr>
+        <w:t xml:space="preserve"> zum überweisen auf dem </w:t>
+      </w:r>
+      <w:proofErr w:type="spellStart"/>
+      <w:r>
+        <w:rPr>
+          <w:color w:val="70AD47" w:themeColor="accent6"/>
+        </w:rPr>
+        <w:t>konto</w:t>
+      </w:r>
+      <w:proofErr w:type="spellEnd"/>
+      <w:r>
+        <w:rPr>
+          <w:color w:val="70AD47" w:themeColor="accent6"/>
+        </w:rPr>
+        <w:t xml:space="preserve"> ist</w:t>
+      </w:r>
+    </w:p>
+    <w:p>
+      <w:pPr>
+        <w:pStyle w:val="ListParagraph"/>
+        <w:numPr>
+          <w:ilvl w:val="0"/>
+          <w:numId w:val="11"/>
+        </w:numPr>
+        <w:rPr>
+          <w:color w:val="70AD47" w:themeColor="accent6"/>
+        </w:rPr>
+      </w:pPr>
+      <w:r>
+        <w:rPr>
+          <w:color w:val="70AD47" w:themeColor="accent6"/>
+        </w:rPr>
+        <w:t xml:space="preserve">Counter bei </w:t>
+      </w:r>
+      <w:proofErr w:type="spellStart"/>
+      <w:r>
+        <w:rPr>
+          <w:color w:val="70AD47" w:themeColor="accent6"/>
+        </w:rPr>
+        <w:t>for</w:t>
+      </w:r>
+      <w:proofErr w:type="spellEnd"/>
+      <w:r>
+        <w:rPr>
+          <w:color w:val="70AD47" w:themeColor="accent6"/>
+        </w:rPr>
+        <w:t xml:space="preserve"> schleife</w:t>
       </w:r>
     </w:p>
     <w:p/>
     <w:p/>
     <w:p>
       <w:r>
+        <w:lastRenderedPageBreak/>
         <w:br w:type="page"/>
       </w:r>
     </w:p>
@@ -1491,7 +1639,7 @@
   <w:abstractNum w:abstractNumId="3" w15:restartNumberingAfterBreak="0">
     <w:nsid w:val="45B60AE4"/>
     <w:multiLevelType w:val="hybridMultilevel"/>
-    <w:tmpl w:val="0CF80BB6"/>
+    <w:tmpl w:val="3208D3A0"/>
     <w:lvl w:ilvl="0" w:tplc="0C070001">
       <w:start w:val="1"/>
       <w:numFmt w:val="bullet"/>

</xml_diff>

<commit_message>
Adding comments to App.java
</commit_message>
<xml_diff>
--- a/2Ue_PGTL_Kontoverwaltung_.docx
+++ b/2Ue_PGTL_Kontoverwaltung_.docx
@@ -95,8 +95,21 @@
           <w:numId w:val="8"/>
         </w:numPr>
       </w:pPr>
-      <w:r>
-        <w:t>einzahlen(), abheben(), kontoauszug()</w:t>
+      <w:proofErr w:type="gramStart"/>
+      <w:r>
+        <w:t>einzahlen(</w:t>
+      </w:r>
+      <w:proofErr w:type="gramEnd"/>
+      <w:r>
+        <w:t xml:space="preserve">), abheben(), </w:t>
+      </w:r>
+      <w:proofErr w:type="spellStart"/>
+      <w:r>
+        <w:t>kontoauszug</w:t>
+      </w:r>
+      <w:proofErr w:type="spellEnd"/>
+      <w:r>
+        <w:t>()</w:t>
       </w:r>
     </w:p>
     <w:p/>
@@ -425,7 +438,21 @@
         <w:rPr>
           <w:color w:val="70AD47" w:themeColor="accent6"/>
         </w:rPr>
-        <w:t>Kontostand aus abfrage löschen</w:t>
+        <w:t xml:space="preserve">Kontostand aus </w:t>
+      </w:r>
+      <w:proofErr w:type="spellStart"/>
+      <w:r>
+        <w:rPr>
+          <w:color w:val="70AD47" w:themeColor="accent6"/>
+        </w:rPr>
+        <w:t>abfrage</w:t>
+      </w:r>
+      <w:proofErr w:type="spellEnd"/>
+      <w:r>
+        <w:rPr>
+          <w:color w:val="70AD47" w:themeColor="accent6"/>
+        </w:rPr>
+        <w:t xml:space="preserve"> löschen</w:t>
       </w:r>
     </w:p>
     <w:p>
@@ -443,7 +470,43 @@
         <w:rPr>
           <w:color w:val="70AD47" w:themeColor="accent6"/>
         </w:rPr>
-        <w:t>Abfragen ob genug  geld zum überweisen auf dem konto ist</w:t>
+        <w:t xml:space="preserve">Abfragen ob </w:t>
+      </w:r>
+      <w:proofErr w:type="gramStart"/>
+      <w:r>
+        <w:rPr>
+          <w:color w:val="70AD47" w:themeColor="accent6"/>
+        </w:rPr>
+        <w:t xml:space="preserve">genug  </w:t>
+      </w:r>
+      <w:proofErr w:type="spellStart"/>
+      <w:r>
+        <w:rPr>
+          <w:color w:val="70AD47" w:themeColor="accent6"/>
+        </w:rPr>
+        <w:t>geld</w:t>
+      </w:r>
+      <w:proofErr w:type="spellEnd"/>
+      <w:proofErr w:type="gramEnd"/>
+      <w:r>
+        <w:rPr>
+          <w:color w:val="70AD47" w:themeColor="accent6"/>
+        </w:rPr>
+        <w:t xml:space="preserve"> zum überweisen auf dem </w:t>
+      </w:r>
+      <w:proofErr w:type="spellStart"/>
+      <w:r>
+        <w:rPr>
+          <w:color w:val="70AD47" w:themeColor="accent6"/>
+        </w:rPr>
+        <w:t>konto</w:t>
+      </w:r>
+      <w:proofErr w:type="spellEnd"/>
+      <w:r>
+        <w:rPr>
+          <w:color w:val="70AD47" w:themeColor="accent6"/>
+        </w:rPr>
+        <w:t xml:space="preserve"> ist</w:t>
       </w:r>
     </w:p>
     <w:p>
@@ -461,7 +524,21 @@
         <w:rPr>
           <w:color w:val="70AD47" w:themeColor="accent6"/>
         </w:rPr>
-        <w:t>Counter bei for schleife</w:t>
+        <w:t xml:space="preserve">Counter bei </w:t>
+      </w:r>
+      <w:proofErr w:type="spellStart"/>
+      <w:r>
+        <w:rPr>
+          <w:color w:val="70AD47" w:themeColor="accent6"/>
+        </w:rPr>
+        <w:t>for</w:t>
+      </w:r>
+      <w:proofErr w:type="spellEnd"/>
+      <w:r>
+        <w:rPr>
+          <w:color w:val="70AD47" w:themeColor="accent6"/>
+        </w:rPr>
+        <w:t xml:space="preserve"> schleife</w:t>
       </w:r>
     </w:p>
     <w:p>
@@ -477,7 +554,7 @@
       </w:pPr>
       <w:r>
         <w:rPr>
-          <w:color w:val="000000" w:themeColor="text1"/>
+          <w:color w:val="70AD47" w:themeColor="accent6"/>
         </w:rPr>
         <w:t>Alles kommentieren</w:t>
       </w:r>
@@ -592,12 +669,14 @@
               <w:rFonts w:cs="Arial"/>
             </w:rPr>
           </w:pPr>
+          <w:proofErr w:type="spellStart"/>
           <w:r>
             <w:rPr>
               <w:rFonts w:cs="Arial"/>
             </w:rPr>
             <w:t>Laboratoriumsübungen</w:t>
           </w:r>
+          <w:proofErr w:type="spellEnd"/>
         </w:p>
       </w:tc>
     </w:tr>

</xml_diff>

<commit_message>
Adding GUI with java swing library - adding functionalities Create Account - Choose Account - Bankstatement - Buttons for Pay In and out and transfer money
</commit_message>
<xml_diff>
--- a/2Ue_PGTL_Kontoverwaltung_.docx
+++ b/2Ue_PGTL_Kontoverwaltung_.docx
@@ -495,9 +495,8 @@
       </w:pPr>
       <w:r>
         <w:rPr>
-          <w:color w:val="000000" w:themeColor="text1"/>
-        </w:rPr>
-        <w:lastRenderedPageBreak/>
+          <w:color w:val="70AD47" w:themeColor="accent6"/>
+        </w:rPr>
         <w:t>Dokumentation fertig schreiben</w:t>
       </w:r>
     </w:p>
@@ -516,13 +515,22 @@
         <w:rPr>
           <w:color w:val="70AD47" w:themeColor="accent6"/>
         </w:rPr>
+        <w:lastRenderedPageBreak/>
         <w:t>Konto kann nur aufgeloest werden wenn der kontostand nicht im minus ist bzw kein geld darauf hat</w:t>
       </w:r>
     </w:p>
     <w:p/>
     <w:p/>
     <w:p>
-      <w:r>
+      <w:pPr>
+        <w:rPr>
+          <w:lang w:val="en-US"/>
+        </w:rPr>
+      </w:pPr>
+      <w:r>
+        <w:rPr>
+          <w:lang w:val="en-US"/>
+        </w:rPr>
         <w:t>Main Klasse (App.java)</w:t>
       </w:r>
     </w:p>
@@ -5362,17 +5370,17 @@
           <w:color w:val="333333"/>
           <w:sz w:val="8"/>
           <w:szCs w:val="8"/>
+          <w:lang w:val="de-AT" w:eastAsia="de-AT"/>
+        </w:rPr>
+      </w:pPr>
+      <w:r>
+        <w:rPr>
+          <w:rFonts w:ascii="Courier New" w:hAnsi="Courier New" w:cs="Courier New"/>
+          <w:color w:val="333333"/>
+          <w:sz w:val="8"/>
+          <w:szCs w:val="8"/>
           <w:lang w:val="en-US" w:eastAsia="de-AT"/>
         </w:rPr>
-      </w:pPr>
-      <w:r>
-        <w:rPr>
-          <w:rFonts w:ascii="Courier New" w:hAnsi="Courier New" w:cs="Courier New"/>
-          <w:color w:val="333333"/>
-          <w:sz w:val="8"/>
-          <w:szCs w:val="8"/>
-          <w:lang w:val="en-US" w:eastAsia="de-AT"/>
-        </w:rPr>
         <w:t xml:space="preserve">                    </w:t>
       </w:r>
       <w:r>
@@ -5381,7 +5389,7 @@
           <w:color w:val="333333"/>
           <w:sz w:val="8"/>
           <w:szCs w:val="8"/>
-          <w:lang w:val="en-US" w:eastAsia="de-AT"/>
+          <w:lang w:val="de-AT" w:eastAsia="de-AT"/>
         </w:rPr>
         <w:t>}</w:t>
       </w:r>
@@ -5422,7 +5430,7 @@
           <w:color w:val="333333"/>
           <w:sz w:val="8"/>
           <w:szCs w:val="8"/>
-          <w:lang w:val="en-US" w:eastAsia="de-AT"/>
+          <w:lang w:val="de-AT" w:eastAsia="de-AT"/>
         </w:rPr>
         <w:t xml:space="preserve">                    </w:t>
       </w:r>
@@ -10971,7 +10979,6 @@
           <w:szCs w:val="8"/>
           <w:lang w:val="de-AT" w:eastAsia="de-AT"/>
         </w:rPr>
-        <w:lastRenderedPageBreak/>
         <w:t xml:space="preserve">                                    </w:t>
       </w:r>
       <w:r>
@@ -11293,7 +11300,7 @@
           <w:color w:val="333333"/>
           <w:sz w:val="8"/>
           <w:szCs w:val="8"/>
-          <w:lang w:val="de-AT" w:eastAsia="de-AT"/>
+          <w:lang w:val="en-US" w:eastAsia="de-AT"/>
         </w:rPr>
       </w:pPr>
       <w:r>
@@ -11314,7 +11321,7 @@
           <w:color w:val="008800"/>
           <w:sz w:val="8"/>
           <w:szCs w:val="8"/>
-          <w:lang w:val="de-AT" w:eastAsia="de-AT"/>
+          <w:lang w:val="en-US" w:eastAsia="de-AT"/>
         </w:rPr>
         <w:t>if</w:t>
       </w:r>
@@ -11324,7 +11331,7 @@
           <w:color w:val="333333"/>
           <w:sz w:val="8"/>
           <w:szCs w:val="8"/>
-          <w:lang w:val="de-AT" w:eastAsia="de-AT"/>
+          <w:lang w:val="en-US" w:eastAsia="de-AT"/>
         </w:rPr>
         <w:t>(konto.</w:t>
       </w:r>
@@ -11334,7 +11341,7 @@
           <w:color w:val="0000CC"/>
           <w:sz w:val="8"/>
           <w:szCs w:val="8"/>
-          <w:lang w:val="de-AT" w:eastAsia="de-AT"/>
+          <w:lang w:val="en-US" w:eastAsia="de-AT"/>
         </w:rPr>
         <w:t>getKontoNr</w:t>
       </w:r>
@@ -11344,7 +11351,7 @@
           <w:color w:val="333333"/>
           <w:sz w:val="8"/>
           <w:szCs w:val="8"/>
-          <w:lang w:val="de-AT" w:eastAsia="de-AT"/>
+          <w:lang w:val="en-US" w:eastAsia="de-AT"/>
         </w:rPr>
         <w:t>().</w:t>
       </w:r>
@@ -11354,7 +11361,7 @@
           <w:color w:val="0000CC"/>
           <w:sz w:val="8"/>
           <w:szCs w:val="8"/>
-          <w:lang w:val="de-AT" w:eastAsia="de-AT"/>
+          <w:lang w:val="en-US" w:eastAsia="de-AT"/>
         </w:rPr>
         <w:t>equals</w:t>
       </w:r>
@@ -11364,7 +11371,7 @@
           <w:color w:val="333333"/>
           <w:sz w:val="8"/>
           <w:szCs w:val="8"/>
-          <w:lang w:val="de-AT" w:eastAsia="de-AT"/>
+          <w:lang w:val="en-US" w:eastAsia="de-AT"/>
         </w:rPr>
         <w:t>(choosenKontoNr)) {</w:t>
       </w:r>
@@ -11396,16 +11403,16 @@
           <w:color w:val="333333"/>
           <w:sz w:val="8"/>
           <w:szCs w:val="8"/>
-          <w:lang w:val="de-AT" w:eastAsia="de-AT"/>
-        </w:rPr>
-      </w:pPr>
-      <w:r>
-        <w:rPr>
-          <w:rFonts w:ascii="Courier New" w:hAnsi="Courier New" w:cs="Courier New"/>
-          <w:color w:val="333333"/>
-          <w:sz w:val="8"/>
-          <w:szCs w:val="8"/>
-          <w:lang w:val="de-AT" w:eastAsia="de-AT"/>
+          <w:lang w:val="en-US" w:eastAsia="de-AT"/>
+        </w:rPr>
+      </w:pPr>
+      <w:r>
+        <w:rPr>
+          <w:rFonts w:ascii="Courier New" w:hAnsi="Courier New" w:cs="Courier New"/>
+          <w:color w:val="333333"/>
+          <w:sz w:val="8"/>
+          <w:szCs w:val="8"/>
+          <w:lang w:val="en-US" w:eastAsia="de-AT"/>
         </w:rPr>
         <w:t xml:space="preserve">                                            foundAccNr = </w:t>
       </w:r>
@@ -11417,7 +11424,7 @@
           <w:color w:val="008800"/>
           <w:sz w:val="8"/>
           <w:szCs w:val="8"/>
-          <w:lang w:val="de-AT" w:eastAsia="de-AT"/>
+          <w:lang w:val="en-US" w:eastAsia="de-AT"/>
         </w:rPr>
         <w:t>true</w:t>
       </w:r>
@@ -11427,7 +11434,7 @@
           <w:color w:val="333333"/>
           <w:sz w:val="8"/>
           <w:szCs w:val="8"/>
-          <w:lang w:val="de-AT" w:eastAsia="de-AT"/>
+          <w:lang w:val="en-US" w:eastAsia="de-AT"/>
         </w:rPr>
         <w:t>;</w:t>
       </w:r>
@@ -11468,7 +11475,7 @@
           <w:color w:val="333333"/>
           <w:sz w:val="8"/>
           <w:szCs w:val="8"/>
-          <w:lang w:val="de-AT" w:eastAsia="de-AT"/>
+          <w:lang w:val="en-US" w:eastAsia="de-AT"/>
         </w:rPr>
         <w:t xml:space="preserve">                                            </w:t>
       </w:r>
@@ -11779,6 +11786,7 @@
           <w:szCs w:val="8"/>
           <w:lang w:val="de-AT" w:eastAsia="de-AT"/>
         </w:rPr>
+        <w:lastRenderedPageBreak/>
         <w:t xml:space="preserve">                                                currK.</w:t>
       </w:r>
       <w:r>
@@ -13046,17 +13054,17 @@
           <w:color w:val="333333"/>
           <w:sz w:val="8"/>
           <w:szCs w:val="8"/>
+          <w:lang w:val="de-AT" w:eastAsia="de-AT"/>
+        </w:rPr>
+      </w:pPr>
+      <w:r>
+        <w:rPr>
+          <w:rFonts w:ascii="Courier New" w:hAnsi="Courier New" w:cs="Courier New"/>
+          <w:color w:val="333333"/>
+          <w:sz w:val="8"/>
+          <w:szCs w:val="8"/>
           <w:lang w:val="en-US" w:eastAsia="de-AT"/>
         </w:rPr>
-      </w:pPr>
-      <w:r>
-        <w:rPr>
-          <w:rFonts w:ascii="Courier New" w:hAnsi="Courier New" w:cs="Courier New"/>
-          <w:color w:val="333333"/>
-          <w:sz w:val="8"/>
-          <w:szCs w:val="8"/>
-          <w:lang w:val="en-US" w:eastAsia="de-AT"/>
-        </w:rPr>
         <w:t xml:space="preserve">                            </w:t>
       </w:r>
       <w:r>
@@ -13065,7 +13073,7 @@
           <w:color w:val="333333"/>
           <w:sz w:val="8"/>
           <w:szCs w:val="8"/>
-          <w:lang w:val="en-US" w:eastAsia="de-AT"/>
+          <w:lang w:val="de-AT" w:eastAsia="de-AT"/>
         </w:rPr>
         <w:t>}</w:t>
       </w:r>
@@ -13106,7 +13114,7 @@
           <w:color w:val="333333"/>
           <w:sz w:val="8"/>
           <w:szCs w:val="8"/>
-          <w:lang w:val="en-US" w:eastAsia="de-AT"/>
+          <w:lang w:val="de-AT" w:eastAsia="de-AT"/>
         </w:rPr>
         <w:t xml:space="preserve">                        </w:t>
       </w:r>
@@ -16034,6 +16042,7 @@
           <w:color w:val="333333"/>
           <w:sz w:val="8"/>
           <w:szCs w:val="8"/>
+          <w:lang w:val="en-US"/>
         </w:rPr>
       </w:pPr>
       <w:r>
@@ -16052,6 +16061,7 @@
           <w:color w:val="008800"/>
           <w:sz w:val="8"/>
           <w:szCs w:val="8"/>
+          <w:lang w:val="en-US"/>
         </w:rPr>
         <w:t>this</w:t>
       </w:r>
@@ -16060,6 +16070,7 @@
           <w:color w:val="333333"/>
           <w:sz w:val="8"/>
           <w:szCs w:val="8"/>
+          <w:lang w:val="en-US"/>
         </w:rPr>
         <w:t>.</w:t>
       </w:r>
@@ -16068,6 +16079,7 @@
           <w:color w:val="0000CC"/>
           <w:sz w:val="8"/>
           <w:szCs w:val="8"/>
+          <w:lang w:val="en-US"/>
         </w:rPr>
         <w:t>overdraftLimit</w:t>
       </w:r>
@@ -16076,6 +16088,7 @@
           <w:color w:val="333333"/>
           <w:sz w:val="8"/>
           <w:szCs w:val="8"/>
+          <w:lang w:val="en-US"/>
         </w:rPr>
         <w:t xml:space="preserve"> = oLimit;</w:t>
       </w:r>
@@ -16087,13 +16100,15 @@
           <w:color w:val="333333"/>
           <w:sz w:val="8"/>
           <w:szCs w:val="8"/>
-        </w:rPr>
-      </w:pPr>
-      <w:r>
-        <w:rPr>
-          <w:color w:val="333333"/>
-          <w:sz w:val="8"/>
-          <w:szCs w:val="8"/>
+          <w:lang w:val="en-US"/>
+        </w:rPr>
+      </w:pPr>
+      <w:r>
+        <w:rPr>
+          <w:color w:val="333333"/>
+          <w:sz w:val="8"/>
+          <w:szCs w:val="8"/>
+          <w:lang w:val="en-US"/>
         </w:rPr>
         <w:t xml:space="preserve">    }</w:t>
       </w:r>
@@ -16105,6 +16120,7 @@
           <w:color w:val="333333"/>
           <w:sz w:val="8"/>
           <w:szCs w:val="8"/>
+          <w:lang w:val="en-US"/>
         </w:rPr>
       </w:pPr>
     </w:p>
@@ -16123,6 +16139,7 @@
           <w:color w:val="333333"/>
           <w:sz w:val="8"/>
           <w:szCs w:val="8"/>
+          <w:lang w:val="en-US"/>
         </w:rPr>
         <w:t xml:space="preserve">    </w:t>
       </w:r>
@@ -16922,12 +16939,12 @@
     <w:p>
       <w:pPr>
         <w:rPr>
-          <w:lang w:val="de-AT"/>
-        </w:rPr>
-      </w:pPr>
-      <w:r>
-        <w:rPr>
-          <w:lang w:val="de-AT"/>
+          <w:lang w:val="en-US"/>
+        </w:rPr>
+      </w:pPr>
+      <w:r>
+        <w:rPr>
+          <w:lang w:val="en-US"/>
         </w:rPr>
         <w:t>Girokonto klasse:</w:t>
       </w:r>
@@ -17180,7 +17197,6 @@
           <w:szCs w:val="8"/>
           <w:lang w:val="en-US"/>
         </w:rPr>
-        <w:lastRenderedPageBreak/>
         <w:t xml:space="preserve">        </w:t>
       </w:r>
       <w:r>
@@ -17404,12 +17420,12 @@
     <w:p>
       <w:pPr>
         <w:rPr>
-          <w:lang w:val="de-AT"/>
-        </w:rPr>
-      </w:pPr>
-      <w:r>
-        <w:rPr>
-          <w:lang w:val="de-AT"/>
+          <w:lang w:val="en-US"/>
+        </w:rPr>
+      </w:pPr>
+      <w:r>
+        <w:rPr>
+          <w:lang w:val="en-US"/>
         </w:rPr>
         <w:t>Sparkonto Klasse:</w:t>
       </w:r>
@@ -18545,12 +18561,12 @@
     <w:p>
       <w:pPr>
         <w:rPr>
-          <w:lang w:val="de-AT"/>
-        </w:rPr>
-      </w:pPr>
-      <w:r>
-        <w:rPr>
-          <w:lang w:val="de-AT"/>
+          <w:lang w:val="en-US"/>
+        </w:rPr>
+      </w:pPr>
+      <w:r>
+        <w:rPr>
+          <w:lang w:val="en-US"/>
         </w:rPr>
         <w:t>Kreditkonto Klasse:</w:t>
       </w:r>
@@ -19454,6 +19470,7 @@
       </w:pPr>
       <w:r>
         <w:rPr>
+          <w:noProof/>
           <w:lang w:val="de-AT"/>
         </w:rPr>
         <w:drawing>
@@ -19507,6 +19524,7 @@
       </w:pPr>
       <w:r>
         <w:rPr>
+          <w:noProof/>
           <w:lang w:val="de-AT"/>
         </w:rPr>
         <w:drawing>
@@ -19560,6 +19578,7 @@
       </w:pPr>
       <w:r>
         <w:rPr>
+          <w:noProof/>
           <w:lang w:val="de-AT"/>
         </w:rPr>
         <w:drawing>
@@ -19613,9 +19632,9 @@
       </w:pPr>
       <w:r>
         <w:rPr>
+          <w:noProof/>
           <w:lang w:val="de-AT"/>
         </w:rPr>
-        <w:lastRenderedPageBreak/>
         <w:drawing>
           <wp:inline distT="0" distB="0" distL="0" distR="0" wp14:anchorId="596FA09A" wp14:editId="10FF5662">
             <wp:extent cx="2397125" cy="804182"/>
@@ -19667,8 +19686,10 @@
       </w:pPr>
       <w:r>
         <w:rPr>
+          <w:noProof/>
           <w:lang w:val="de-AT"/>
         </w:rPr>
+        <w:lastRenderedPageBreak/>
         <w:drawing>
           <wp:inline distT="0" distB="0" distL="0" distR="0" wp14:anchorId="66E4F6A3" wp14:editId="07A42E75">
             <wp:extent cx="3405687" cy="3463290"/>
@@ -19720,6 +19741,7 @@
       </w:pPr>
       <w:r>
         <w:rPr>
+          <w:noProof/>
           <w:lang w:val="de-AT"/>
         </w:rPr>
         <w:drawing>
@@ -19773,6 +19795,7 @@
       </w:pPr>
       <w:r>
         <w:rPr>
+          <w:noProof/>
           <w:lang w:val="de-AT"/>
         </w:rPr>
         <w:drawing>
@@ -19839,12 +19862,7 @@
       </w:r>
     </w:p>
     <w:sectPr>
-      <w:headerReference w:type="even" r:id="rId16"/>
-      <w:headerReference w:type="default" r:id="rId17"/>
-      <w:footerReference w:type="even" r:id="rId18"/>
-      <w:footerReference w:type="default" r:id="rId19"/>
-      <w:headerReference w:type="first" r:id="rId20"/>
-      <w:footerReference w:type="first" r:id="rId21"/>
+      <w:headerReference w:type="first" r:id="rId16"/>
       <w:pgSz w:w="11906" w:h="16838" w:code="9"/>
       <w:pgMar w:top="567" w:right="851" w:bottom="567" w:left="1418" w:header="709" w:footer="709" w:gutter="0"/>
       <w:pgBorders>
@@ -19880,36 +19898,6 @@
 </w:endnotes>
 </file>
 
-<file path=word/footer1.xml><?xml version="1.0" encoding="utf-8"?>
-<w:ftr xmlns:wpc="http://schemas.microsoft.com/office/word/2010/wordprocessingCanvas" xmlns:cx="http://schemas.microsoft.com/office/drawing/2014/chartex" xmlns:cx1="http://schemas.microsoft.com/office/drawing/2015/9/8/chartex" xmlns:cx2="http://schemas.microsoft.com/office/drawing/2015/10/21/chartex" xmlns:cx3="http://schemas.microsoft.com/office/drawing/2016/5/9/chartex" xmlns:cx4="http://schemas.microsoft.com/office/drawing/2016/5/10/chartex" xmlns:cx5="http://schemas.microsoft.com/office/drawing/2016/5/11/chartex" xmlns:cx6="http://schemas.microsoft.com/office/drawing/2016/5/12/chartex" xmlns:cx7="http://schemas.microsoft.com/office/drawing/2016/5/13/chartex" xmlns:cx8="http://schemas.microsoft.com/office/drawing/2016/5/14/chartex" xmlns:mc="http://schemas.openxmlformats.org/markup-compatibility/2006" xmlns:aink="http://schemas.microsoft.com/office/drawing/2016/ink" xmlns:am3d="http://schemas.microsoft.com/office/drawing/2017/model3d" xmlns:o="urn:schemas-microsoft-com:office:office" xmlns:oel="http://schemas.microsoft.com/office/2019/extlst" xmlns:r="http://schemas.openxmlformats.org/officeDocument/2006/relationships" xmlns:m="http://schemas.openxmlformats.org/officeDocument/2006/math" xmlns:v="urn:schemas-microsoft-com:vml" xmlns:wp14="http://schemas.microsoft.com/office/word/2010/wordprocessingDrawing" xmlns:wp="http://schemas.openxmlformats.org/drawingml/2006/wordprocessingDrawing" xmlns:w10="urn:schemas-microsoft-com:office:word" xmlns:w="http://schemas.openxmlformats.org/wordprocessingml/2006/main" xmlns:w14="http://schemas.microsoft.com/office/word/2010/wordml" xmlns:w15="http://schemas.microsoft.com/office/word/2012/wordml" xmlns:w16cex="http://schemas.microsoft.com/office/word/2018/wordml/cex" xmlns:w16cid="http://schemas.microsoft.com/office/word/2016/wordml/cid" xmlns:w16="http://schemas.microsoft.com/office/word/2018/wordml" xmlns:w16sdtdh="http://schemas.microsoft.com/office/word/2020/wordml/sdtdatahash" xmlns:w16se="http://schemas.microsoft.com/office/word/2015/wordml/symex" xmlns:wpg="http://schemas.microsoft.com/office/word/2010/wordprocessingGroup" xmlns:wpi="http://schemas.microsoft.com/office/word/2010/wordprocessingInk" xmlns:wne="http://schemas.microsoft.com/office/word/2006/wordml" xmlns:wps="http://schemas.microsoft.com/office/word/2010/wordprocessingShape" mc:Ignorable="w14 w15 w16se w16cid w16 w16cex w16sdtdh wp14">
-  <w:p>
-    <w:pPr>
-      <w:pStyle w:val="Footer"/>
-    </w:pPr>
-  </w:p>
-</w:ftr>
-</file>
-
-<file path=word/footer2.xml><?xml version="1.0" encoding="utf-8"?>
-<w:ftr xmlns:wpc="http://schemas.microsoft.com/office/word/2010/wordprocessingCanvas" xmlns:cx="http://schemas.microsoft.com/office/drawing/2014/chartex" xmlns:cx1="http://schemas.microsoft.com/office/drawing/2015/9/8/chartex" xmlns:cx2="http://schemas.microsoft.com/office/drawing/2015/10/21/chartex" xmlns:cx3="http://schemas.microsoft.com/office/drawing/2016/5/9/chartex" xmlns:cx4="http://schemas.microsoft.com/office/drawing/2016/5/10/chartex" xmlns:cx5="http://schemas.microsoft.com/office/drawing/2016/5/11/chartex" xmlns:cx6="http://schemas.microsoft.com/office/drawing/2016/5/12/chartex" xmlns:cx7="http://schemas.microsoft.com/office/drawing/2016/5/13/chartex" xmlns:cx8="http://schemas.microsoft.com/office/drawing/2016/5/14/chartex" xmlns:mc="http://schemas.openxmlformats.org/markup-compatibility/2006" xmlns:aink="http://schemas.microsoft.com/office/drawing/2016/ink" xmlns:am3d="http://schemas.microsoft.com/office/drawing/2017/model3d" xmlns:o="urn:schemas-microsoft-com:office:office" xmlns:oel="http://schemas.microsoft.com/office/2019/extlst" xmlns:r="http://schemas.openxmlformats.org/officeDocument/2006/relationships" xmlns:m="http://schemas.openxmlformats.org/officeDocument/2006/math" xmlns:v="urn:schemas-microsoft-com:vml" xmlns:wp14="http://schemas.microsoft.com/office/word/2010/wordprocessingDrawing" xmlns:wp="http://schemas.openxmlformats.org/drawingml/2006/wordprocessingDrawing" xmlns:w10="urn:schemas-microsoft-com:office:word" xmlns:w="http://schemas.openxmlformats.org/wordprocessingml/2006/main" xmlns:w14="http://schemas.microsoft.com/office/word/2010/wordml" xmlns:w15="http://schemas.microsoft.com/office/word/2012/wordml" xmlns:w16cex="http://schemas.microsoft.com/office/word/2018/wordml/cex" xmlns:w16cid="http://schemas.microsoft.com/office/word/2016/wordml/cid" xmlns:w16="http://schemas.microsoft.com/office/word/2018/wordml" xmlns:w16sdtdh="http://schemas.microsoft.com/office/word/2020/wordml/sdtdatahash" xmlns:w16se="http://schemas.microsoft.com/office/word/2015/wordml/symex" xmlns:wpg="http://schemas.microsoft.com/office/word/2010/wordprocessingGroup" xmlns:wpi="http://schemas.microsoft.com/office/word/2010/wordprocessingInk" xmlns:wne="http://schemas.microsoft.com/office/word/2006/wordml" xmlns:wps="http://schemas.microsoft.com/office/word/2010/wordprocessingShape" mc:Ignorable="w14 w15 w16se w16cid w16 w16cex w16sdtdh wp14">
-  <w:p>
-    <w:pPr>
-      <w:pStyle w:val="Footer"/>
-    </w:pPr>
-  </w:p>
-</w:ftr>
-</file>
-
-<file path=word/footer3.xml><?xml version="1.0" encoding="utf-8"?>
-<w:ftr xmlns:wpc="http://schemas.microsoft.com/office/word/2010/wordprocessingCanvas" xmlns:cx="http://schemas.microsoft.com/office/drawing/2014/chartex" xmlns:cx1="http://schemas.microsoft.com/office/drawing/2015/9/8/chartex" xmlns:cx2="http://schemas.microsoft.com/office/drawing/2015/10/21/chartex" xmlns:cx3="http://schemas.microsoft.com/office/drawing/2016/5/9/chartex" xmlns:cx4="http://schemas.microsoft.com/office/drawing/2016/5/10/chartex" xmlns:cx5="http://schemas.microsoft.com/office/drawing/2016/5/11/chartex" xmlns:cx6="http://schemas.microsoft.com/office/drawing/2016/5/12/chartex" xmlns:cx7="http://schemas.microsoft.com/office/drawing/2016/5/13/chartex" xmlns:cx8="http://schemas.microsoft.com/office/drawing/2016/5/14/chartex" xmlns:mc="http://schemas.openxmlformats.org/markup-compatibility/2006" xmlns:aink="http://schemas.microsoft.com/office/drawing/2016/ink" xmlns:am3d="http://schemas.microsoft.com/office/drawing/2017/model3d" xmlns:o="urn:schemas-microsoft-com:office:office" xmlns:oel="http://schemas.microsoft.com/office/2019/extlst" xmlns:r="http://schemas.openxmlformats.org/officeDocument/2006/relationships" xmlns:m="http://schemas.openxmlformats.org/officeDocument/2006/math" xmlns:v="urn:schemas-microsoft-com:vml" xmlns:wp14="http://schemas.microsoft.com/office/word/2010/wordprocessingDrawing" xmlns:wp="http://schemas.openxmlformats.org/drawingml/2006/wordprocessingDrawing" xmlns:w10="urn:schemas-microsoft-com:office:word" xmlns:w="http://schemas.openxmlformats.org/wordprocessingml/2006/main" xmlns:w14="http://schemas.microsoft.com/office/word/2010/wordml" xmlns:w15="http://schemas.microsoft.com/office/word/2012/wordml" xmlns:w16cex="http://schemas.microsoft.com/office/word/2018/wordml/cex" xmlns:w16cid="http://schemas.microsoft.com/office/word/2016/wordml/cid" xmlns:w16="http://schemas.microsoft.com/office/word/2018/wordml" xmlns:w16sdtdh="http://schemas.microsoft.com/office/word/2020/wordml/sdtdatahash" xmlns:w16se="http://schemas.microsoft.com/office/word/2015/wordml/symex" xmlns:wpg="http://schemas.microsoft.com/office/word/2010/wordprocessingGroup" xmlns:wpi="http://schemas.microsoft.com/office/word/2010/wordprocessingInk" xmlns:wne="http://schemas.microsoft.com/office/word/2006/wordml" xmlns:wps="http://schemas.microsoft.com/office/word/2010/wordprocessingShape" mc:Ignorable="w14 w15 w16se w16cid w16 w16cex w16sdtdh wp14">
-  <w:p>
-    <w:pPr>
-      <w:pStyle w:val="Footer"/>
-    </w:pPr>
-  </w:p>
-</w:ftr>
-</file>
-
 <file path=word/footnotes.xml><?xml version="1.0" encoding="utf-8"?>
 <w:footnotes xmlns:wpc="http://schemas.microsoft.com/office/word/2010/wordprocessingCanvas" xmlns:cx="http://schemas.microsoft.com/office/drawing/2014/chartex" xmlns:cx1="http://schemas.microsoft.com/office/drawing/2015/9/8/chartex" xmlns:cx2="http://schemas.microsoft.com/office/drawing/2015/10/21/chartex" xmlns:cx3="http://schemas.microsoft.com/office/drawing/2016/5/9/chartex" xmlns:cx4="http://schemas.microsoft.com/office/drawing/2016/5/10/chartex" xmlns:cx5="http://schemas.microsoft.com/office/drawing/2016/5/11/chartex" xmlns:cx6="http://schemas.microsoft.com/office/drawing/2016/5/12/chartex" xmlns:cx7="http://schemas.microsoft.com/office/drawing/2016/5/13/chartex" xmlns:cx8="http://schemas.microsoft.com/office/drawing/2016/5/14/chartex" xmlns:mc="http://schemas.openxmlformats.org/markup-compatibility/2006" xmlns:aink="http://schemas.microsoft.com/office/drawing/2016/ink" xmlns:am3d="http://schemas.microsoft.com/office/drawing/2017/model3d" xmlns:o="urn:schemas-microsoft-com:office:office" xmlns:oel="http://schemas.microsoft.com/office/2019/extlst" xmlns:r="http://schemas.openxmlformats.org/officeDocument/2006/relationships" xmlns:m="http://schemas.openxmlformats.org/officeDocument/2006/math" xmlns:v="urn:schemas-microsoft-com:vml" xmlns:wp14="http://schemas.microsoft.com/office/word/2010/wordprocessingDrawing" xmlns:wp="http://schemas.openxmlformats.org/drawingml/2006/wordprocessingDrawing" xmlns:w10="urn:schemas-microsoft-com:office:word" xmlns:w="http://schemas.openxmlformats.org/wordprocessingml/2006/main" xmlns:w14="http://schemas.microsoft.com/office/word/2010/wordml" xmlns:w15="http://schemas.microsoft.com/office/word/2012/wordml" xmlns:w16cex="http://schemas.microsoft.com/office/word/2018/wordml/cex" xmlns:w16cid="http://schemas.microsoft.com/office/word/2016/wordml/cid" xmlns:w16="http://schemas.microsoft.com/office/word/2018/wordml" xmlns:w16sdtdh="http://schemas.microsoft.com/office/word/2020/wordml/sdtdatahash" xmlns:w16se="http://schemas.microsoft.com/office/word/2015/wordml/symex" xmlns:wpg="http://schemas.microsoft.com/office/word/2010/wordprocessingGroup" xmlns:wpi="http://schemas.microsoft.com/office/word/2010/wordprocessingInk" xmlns:wne="http://schemas.microsoft.com/office/word/2006/wordml" xmlns:wps="http://schemas.microsoft.com/office/word/2010/wordprocessingShape" mc:Ignorable="w14 w15 w16se w16cid w16 w16cex w16sdtdh wp14">
   <w:footnote w:type="separator" w:id="-1">
@@ -19930,26 +19918,6 @@
 </file>
 
 <file path=word/header1.xml><?xml version="1.0" encoding="utf-8"?>
-<w:hdr xmlns:wpc="http://schemas.microsoft.com/office/word/2010/wordprocessingCanvas" xmlns:cx="http://schemas.microsoft.com/office/drawing/2014/chartex" xmlns:cx1="http://schemas.microsoft.com/office/drawing/2015/9/8/chartex" xmlns:cx2="http://schemas.microsoft.com/office/drawing/2015/10/21/chartex" xmlns:cx3="http://schemas.microsoft.com/office/drawing/2016/5/9/chartex" xmlns:cx4="http://schemas.microsoft.com/office/drawing/2016/5/10/chartex" xmlns:cx5="http://schemas.microsoft.com/office/drawing/2016/5/11/chartex" xmlns:cx6="http://schemas.microsoft.com/office/drawing/2016/5/12/chartex" xmlns:cx7="http://schemas.microsoft.com/office/drawing/2016/5/13/chartex" xmlns:cx8="http://schemas.microsoft.com/office/drawing/2016/5/14/chartex" xmlns:mc="http://schemas.openxmlformats.org/markup-compatibility/2006" xmlns:aink="http://schemas.microsoft.com/office/drawing/2016/ink" xmlns:am3d="http://schemas.microsoft.com/office/drawing/2017/model3d" xmlns:o="urn:schemas-microsoft-com:office:office" xmlns:oel="http://schemas.microsoft.com/office/2019/extlst" xmlns:r="http://schemas.openxmlformats.org/officeDocument/2006/relationships" xmlns:m="http://schemas.openxmlformats.org/officeDocument/2006/math" xmlns:v="urn:schemas-microsoft-com:vml" xmlns:wp14="http://schemas.microsoft.com/office/word/2010/wordprocessingDrawing" xmlns:wp="http://schemas.openxmlformats.org/drawingml/2006/wordprocessingDrawing" xmlns:w10="urn:schemas-microsoft-com:office:word" xmlns:w="http://schemas.openxmlformats.org/wordprocessingml/2006/main" xmlns:w14="http://schemas.microsoft.com/office/word/2010/wordml" xmlns:w15="http://schemas.microsoft.com/office/word/2012/wordml" xmlns:w16cex="http://schemas.microsoft.com/office/word/2018/wordml/cex" xmlns:w16cid="http://schemas.microsoft.com/office/word/2016/wordml/cid" xmlns:w16="http://schemas.microsoft.com/office/word/2018/wordml" xmlns:w16sdtdh="http://schemas.microsoft.com/office/word/2020/wordml/sdtdatahash" xmlns:w16se="http://schemas.microsoft.com/office/word/2015/wordml/symex" xmlns:wpg="http://schemas.microsoft.com/office/word/2010/wordprocessingGroup" xmlns:wpi="http://schemas.microsoft.com/office/word/2010/wordprocessingInk" xmlns:wne="http://schemas.microsoft.com/office/word/2006/wordml" xmlns:wps="http://schemas.microsoft.com/office/word/2010/wordprocessingShape" mc:Ignorable="w14 w15 w16se w16cid w16 w16cex w16sdtdh wp14">
-  <w:p>
-    <w:pPr>
-      <w:pStyle w:val="Header"/>
-    </w:pPr>
-  </w:p>
-</w:hdr>
-</file>
-
-<file path=word/header2.xml><?xml version="1.0" encoding="utf-8"?>
-<w:hdr xmlns:wpc="http://schemas.microsoft.com/office/word/2010/wordprocessingCanvas" xmlns:cx="http://schemas.microsoft.com/office/drawing/2014/chartex" xmlns:cx1="http://schemas.microsoft.com/office/drawing/2015/9/8/chartex" xmlns:cx2="http://schemas.microsoft.com/office/drawing/2015/10/21/chartex" xmlns:cx3="http://schemas.microsoft.com/office/drawing/2016/5/9/chartex" xmlns:cx4="http://schemas.microsoft.com/office/drawing/2016/5/10/chartex" xmlns:cx5="http://schemas.microsoft.com/office/drawing/2016/5/11/chartex" xmlns:cx6="http://schemas.microsoft.com/office/drawing/2016/5/12/chartex" xmlns:cx7="http://schemas.microsoft.com/office/drawing/2016/5/13/chartex" xmlns:cx8="http://schemas.microsoft.com/office/drawing/2016/5/14/chartex" xmlns:mc="http://schemas.openxmlformats.org/markup-compatibility/2006" xmlns:aink="http://schemas.microsoft.com/office/drawing/2016/ink" xmlns:am3d="http://schemas.microsoft.com/office/drawing/2017/model3d" xmlns:o="urn:schemas-microsoft-com:office:office" xmlns:oel="http://schemas.microsoft.com/office/2019/extlst" xmlns:r="http://schemas.openxmlformats.org/officeDocument/2006/relationships" xmlns:m="http://schemas.openxmlformats.org/officeDocument/2006/math" xmlns:v="urn:schemas-microsoft-com:vml" xmlns:wp14="http://schemas.microsoft.com/office/word/2010/wordprocessingDrawing" xmlns:wp="http://schemas.openxmlformats.org/drawingml/2006/wordprocessingDrawing" xmlns:w10="urn:schemas-microsoft-com:office:word" xmlns:w="http://schemas.openxmlformats.org/wordprocessingml/2006/main" xmlns:w14="http://schemas.microsoft.com/office/word/2010/wordml" xmlns:w15="http://schemas.microsoft.com/office/word/2012/wordml" xmlns:w16cex="http://schemas.microsoft.com/office/word/2018/wordml/cex" xmlns:w16cid="http://schemas.microsoft.com/office/word/2016/wordml/cid" xmlns:w16="http://schemas.microsoft.com/office/word/2018/wordml" xmlns:w16sdtdh="http://schemas.microsoft.com/office/word/2020/wordml/sdtdatahash" xmlns:w16se="http://schemas.microsoft.com/office/word/2015/wordml/symex" xmlns:wpg="http://schemas.microsoft.com/office/word/2010/wordprocessingGroup" xmlns:wpi="http://schemas.microsoft.com/office/word/2010/wordprocessingInk" xmlns:wne="http://schemas.microsoft.com/office/word/2006/wordml" xmlns:wps="http://schemas.microsoft.com/office/word/2010/wordprocessingShape" mc:Ignorable="w14 w15 w16se w16cid w16 w16cex w16sdtdh wp14">
-  <w:p>
-    <w:pPr>
-      <w:pStyle w:val="Header"/>
-    </w:pPr>
-  </w:p>
-</w:hdr>
-</file>
-
-<file path=word/header3.xml><?xml version="1.0" encoding="utf-8"?>
 <w:hdr xmlns:wpc="http://schemas.microsoft.com/office/word/2010/wordprocessingCanvas" xmlns:cx="http://schemas.microsoft.com/office/drawing/2014/chartex" xmlns:cx1="http://schemas.microsoft.com/office/drawing/2015/9/8/chartex" xmlns:cx2="http://schemas.microsoft.com/office/drawing/2015/10/21/chartex" xmlns:cx3="http://schemas.microsoft.com/office/drawing/2016/5/9/chartex" xmlns:cx4="http://schemas.microsoft.com/office/drawing/2016/5/10/chartex" xmlns:cx5="http://schemas.microsoft.com/office/drawing/2016/5/11/chartex" xmlns:cx6="http://schemas.microsoft.com/office/drawing/2016/5/12/chartex" xmlns:cx7="http://schemas.microsoft.com/office/drawing/2016/5/13/chartex" xmlns:cx8="http://schemas.microsoft.com/office/drawing/2016/5/14/chartex" xmlns:mc="http://schemas.openxmlformats.org/markup-compatibility/2006" xmlns:aink="http://schemas.microsoft.com/office/drawing/2016/ink" xmlns:am3d="http://schemas.microsoft.com/office/drawing/2017/model3d" xmlns:o="urn:schemas-microsoft-com:office:office" xmlns:oel="http://schemas.microsoft.com/office/2019/extlst" xmlns:r="http://schemas.openxmlformats.org/officeDocument/2006/relationships" xmlns:m="http://schemas.openxmlformats.org/officeDocument/2006/math" xmlns:v="urn:schemas-microsoft-com:vml" xmlns:wp14="http://schemas.microsoft.com/office/word/2010/wordprocessingDrawing" xmlns:wp="http://schemas.openxmlformats.org/drawingml/2006/wordprocessingDrawing" xmlns:w10="urn:schemas-microsoft-com:office:word" xmlns:w="http://schemas.openxmlformats.org/wordprocessingml/2006/main" xmlns:w14="http://schemas.microsoft.com/office/word/2010/wordml" xmlns:w15="http://schemas.microsoft.com/office/word/2012/wordml" xmlns:w16cex="http://schemas.microsoft.com/office/word/2018/wordml/cex" xmlns:w16cid="http://schemas.microsoft.com/office/word/2016/wordml/cid" xmlns:w16="http://schemas.microsoft.com/office/word/2018/wordml" xmlns:w16sdtdh="http://schemas.microsoft.com/office/word/2020/wordml/sdtdatahash" xmlns:w16se="http://schemas.microsoft.com/office/word/2015/wordml/symex" xmlns:wpg="http://schemas.microsoft.com/office/word/2010/wordprocessingGroup" xmlns:wpi="http://schemas.microsoft.com/office/word/2010/wordprocessingInk" xmlns:wne="http://schemas.microsoft.com/office/word/2006/wordml" xmlns:wps="http://schemas.microsoft.com/office/word/2010/wordprocessingShape" mc:Ignorable="w14 w15 w16se w16cid w16 w16cex w16sdtdh wp14">
   <w:tbl>
     <w:tblPr>
@@ -20320,7 +20288,7 @@
               <w:sz w:val="22"/>
               <w:szCs w:val="22"/>
             </w:rPr>
-            <w:t>Microsoft Office User</w:t>
+            <w:t>Kozar, Kevin AVL/AT</w:t>
           </w:r>
           <w:r>
             <w:rPr>
@@ -20626,8 +20594,18 @@
       <w:pStyle w:val="Header"/>
       <w:rPr>
         <w:rFonts w:cs="Arial"/>
+        <w:color w:val="FF0000"/>
+        <w:lang w:val="en-US"/>
       </w:rPr>
     </w:pPr>
+    <w:r>
+      <w:rPr>
+        <w:rFonts w:cs="Arial"/>
+        <w:color w:val="FF0000"/>
+        <w:lang w:val="en-US"/>
+      </w:rPr>
+      <w:t>GITHUB Repo: https://github.com/Jenby32/Kontoverwaltung</w:t>
+    </w:r>
   </w:p>
 </w:hdr>
 </file>

</xml_diff>